<commit_message>
Sugeiri 15/11/2020 15:30 Pm
</commit_message>
<xml_diff>
--- a/Tarea 2/II.- CASO DE ESTUDIO/II. CASO DE ESTUDIO.docx
+++ b/Tarea 2/II.- CASO DE ESTUDIO/II. CASO DE ESTUDIO.docx
@@ -33,6 +33,7 @@
     <w:p>
       <w:pPr>
         <w:numPr>
+          <w:ilvl w:val="0"/>
           <w:numId w:val="0"/>
         </w:numPr>
         <w:ind w:leftChars="0"/>
@@ -56,8 +57,6 @@
         </w:rPr>
         <w:t xml:space="preserve">II. </w:t>
       </w:r>
-      <w:bookmarkStart w:id="0" w:name="_GoBack"/>
-      <w:bookmarkEnd w:id="0"/>
       <w:r>
         <w:rPr>
           <w:rFonts w:hint="default" w:ascii="Times New Roman" w:hAnsi="Times New Roman" w:cs="Times New Roman"/>
@@ -118,6 +117,8 @@
         <w:jc w:val="both"/>
         <w:rPr>
           <w:rFonts w:hint="default" w:ascii="Times New Roman" w:hAnsi="Times New Roman" w:cs="Times New Roman"/>
+          <w:b/>
+          <w:bCs/>
           <w:sz w:val="28"/>
           <w:szCs w:val="28"/>
           <w:highlight w:val="cyan"/>
@@ -126,6 +127,8 @@
       <w:r>
         <w:rPr>
           <w:rFonts w:hint="default" w:ascii="Times New Roman" w:hAnsi="Times New Roman" w:cs="Times New Roman"/>
+          <w:b/>
+          <w:bCs/>
           <w:sz w:val="28"/>
           <w:szCs w:val="28"/>
           <w:highlight w:val="cyan"/>
@@ -146,14 +149,18 @@
         <w:jc w:val="both"/>
         <w:rPr>
           <w:rFonts w:hint="default" w:ascii="Times New Roman" w:hAnsi="Times New Roman" w:cs="Times New Roman"/>
-          <w:sz w:val="28"/>
-          <w:szCs w:val="28"/>
-          <w:highlight w:val="none"/>
-        </w:rPr>
-      </w:pPr>
-      <w:r>
-        <w:rPr>
-          <w:rFonts w:hint="default" w:ascii="Times New Roman" w:hAnsi="Times New Roman"/>
+          <w:b/>
+          <w:bCs/>
+          <w:sz w:val="28"/>
+          <w:szCs w:val="28"/>
+          <w:highlight w:val="none"/>
+        </w:rPr>
+      </w:pPr>
+      <w:r>
+        <w:rPr>
+          <w:rFonts w:hint="default" w:ascii="Times New Roman" w:hAnsi="Times New Roman"/>
+          <w:b/>
+          <w:bCs/>
           <w:sz w:val="28"/>
           <w:szCs w:val="28"/>
           <w:highlight w:val="none"/>
@@ -201,14 +208,18 @@
         <w:jc w:val="both"/>
         <w:rPr>
           <w:rFonts w:hint="default" w:ascii="Times New Roman" w:hAnsi="Times New Roman" w:cs="Times New Roman"/>
-          <w:sz w:val="28"/>
-          <w:szCs w:val="28"/>
-          <w:highlight w:val="none"/>
-        </w:rPr>
-      </w:pPr>
-      <w:r>
-        <w:rPr>
-          <w:rFonts w:hint="default" w:ascii="Times New Roman" w:hAnsi="Times New Roman"/>
+          <w:b/>
+          <w:bCs/>
+          <w:sz w:val="28"/>
+          <w:szCs w:val="28"/>
+          <w:highlight w:val="none"/>
+        </w:rPr>
+      </w:pPr>
+      <w:r>
+        <w:rPr>
+          <w:rFonts w:hint="default" w:ascii="Times New Roman" w:hAnsi="Times New Roman"/>
+          <w:b/>
+          <w:bCs/>
           <w:sz w:val="28"/>
           <w:szCs w:val="28"/>
           <w:highlight w:val="none"/>
@@ -256,14 +267,18 @@
         <w:jc w:val="both"/>
         <w:rPr>
           <w:rFonts w:hint="default" w:ascii="Times New Roman" w:hAnsi="Times New Roman" w:cs="Times New Roman"/>
-          <w:sz w:val="28"/>
-          <w:szCs w:val="28"/>
-          <w:highlight w:val="none"/>
-        </w:rPr>
-      </w:pPr>
-      <w:r>
-        <w:rPr>
-          <w:rFonts w:hint="default" w:ascii="Times New Roman" w:hAnsi="Times New Roman"/>
+          <w:b/>
+          <w:bCs/>
+          <w:sz w:val="28"/>
+          <w:szCs w:val="28"/>
+          <w:highlight w:val="none"/>
+        </w:rPr>
+      </w:pPr>
+      <w:r>
+        <w:rPr>
+          <w:rFonts w:hint="default" w:ascii="Times New Roman" w:hAnsi="Times New Roman"/>
+          <w:b/>
+          <w:bCs/>
           <w:sz w:val="28"/>
           <w:szCs w:val="28"/>
           <w:highlight w:val="none"/>
@@ -365,6 +380,8 @@
         <w:jc w:val="both"/>
         <w:rPr>
           <w:rFonts w:hint="default" w:ascii="Times New Roman" w:hAnsi="Times New Roman" w:cs="Times New Roman"/>
+          <w:b/>
+          <w:bCs/>
           <w:sz w:val="28"/>
           <w:szCs w:val="28"/>
           <w:highlight w:val="cyan"/>
@@ -373,6 +390,8 @@
       <w:r>
         <w:rPr>
           <w:rFonts w:hint="default" w:ascii="Times New Roman" w:hAnsi="Times New Roman" w:cs="Times New Roman"/>
+          <w:b/>
+          <w:bCs/>
           <w:sz w:val="28"/>
           <w:szCs w:val="28"/>
           <w:highlight w:val="cyan"/>
@@ -393,14 +412,18 @@
         <w:jc w:val="both"/>
         <w:rPr>
           <w:rFonts w:hint="default" w:ascii="Times New Roman" w:hAnsi="Times New Roman" w:cs="Times New Roman"/>
-          <w:sz w:val="28"/>
-          <w:szCs w:val="28"/>
-          <w:highlight w:val="none"/>
-        </w:rPr>
-      </w:pPr>
-      <w:r>
-        <w:rPr>
-          <w:rFonts w:hint="default" w:ascii="Times New Roman" w:hAnsi="Times New Roman"/>
+          <w:b/>
+          <w:bCs/>
+          <w:sz w:val="28"/>
+          <w:szCs w:val="28"/>
+          <w:highlight w:val="none"/>
+        </w:rPr>
+      </w:pPr>
+      <w:r>
+        <w:rPr>
+          <w:rFonts w:hint="default" w:ascii="Times New Roman" w:hAnsi="Times New Roman"/>
+          <w:b/>
+          <w:bCs/>
           <w:sz w:val="28"/>
           <w:szCs w:val="28"/>
           <w:highlight w:val="none"/>
@@ -456,6 +479,8 @@
       <w:r>
         <w:rPr>
           <w:rFonts w:hint="default" w:ascii="Times New Roman" w:hAnsi="Times New Roman"/>
+          <w:b/>
+          <w:bCs/>
           <w:sz w:val="28"/>
           <w:szCs w:val="28"/>
           <w:highlight w:val="none"/>
@@ -520,6 +545,8 @@
         <w:jc w:val="both"/>
         <w:rPr>
           <w:rFonts w:hint="default" w:ascii="Times New Roman" w:hAnsi="Times New Roman" w:cs="Times New Roman"/>
+          <w:b/>
+          <w:bCs/>
           <w:sz w:val="28"/>
           <w:szCs w:val="28"/>
           <w:highlight w:val="yellow"/>
@@ -528,6 +555,8 @@
       <w:r>
         <w:rPr>
           <w:rFonts w:hint="default" w:ascii="Times New Roman" w:hAnsi="Times New Roman" w:cs="Times New Roman"/>
+          <w:b/>
+          <w:bCs/>
           <w:sz w:val="28"/>
           <w:szCs w:val="28"/>
           <w:highlight w:val="yellow"/>
@@ -548,6 +577,8 @@
         <w:jc w:val="both"/>
         <w:rPr>
           <w:rFonts w:hint="default" w:ascii="Times New Roman" w:hAnsi="Times New Roman" w:cs="Times New Roman"/>
+          <w:b/>
+          <w:bCs/>
           <w:sz w:val="28"/>
           <w:szCs w:val="28"/>
           <w:highlight w:val="green"/>
@@ -556,6 +587,8 @@
       <w:r>
         <w:rPr>
           <w:rFonts w:hint="default" w:ascii="Times New Roman" w:hAnsi="Times New Roman" w:cs="Times New Roman"/>
+          <w:b/>
+          <w:bCs/>
           <w:sz w:val="28"/>
           <w:szCs w:val="28"/>
           <w:highlight w:val="green"/>
@@ -576,6 +609,8 @@
         <w:jc w:val="both"/>
         <w:rPr>
           <w:rFonts w:hint="default" w:ascii="Times New Roman" w:hAnsi="Times New Roman" w:cs="Times New Roman"/>
+          <w:b/>
+          <w:bCs/>
           <w:sz w:val="28"/>
           <w:szCs w:val="28"/>
           <w:highlight w:val="yellow"/>
@@ -584,6 +619,8 @@
       <w:r>
         <w:rPr>
           <w:rFonts w:hint="default" w:ascii="Times New Roman" w:hAnsi="Times New Roman" w:cs="Times New Roman"/>
+          <w:b/>
+          <w:bCs/>
           <w:sz w:val="28"/>
           <w:szCs w:val="28"/>
           <w:highlight w:val="yellow"/>
@@ -604,6 +641,8 @@
         <w:jc w:val="both"/>
         <w:rPr>
           <w:rFonts w:hint="default" w:ascii="Times New Roman" w:hAnsi="Times New Roman" w:cs="Times New Roman"/>
+          <w:b/>
+          <w:bCs/>
           <w:sz w:val="28"/>
           <w:szCs w:val="28"/>
           <w:highlight w:val="lightGray"/>
@@ -612,6 +651,8 @@
       <w:r>
         <w:rPr>
           <w:rFonts w:hint="default" w:ascii="Times New Roman" w:hAnsi="Times New Roman" w:cs="Times New Roman"/>
+          <w:b/>
+          <w:bCs/>
           <w:sz w:val="28"/>
           <w:szCs w:val="28"/>
           <w:highlight w:val="lightGray"/>
@@ -621,6 +662,8 @@
       <w:r>
         <w:rPr>
           <w:rFonts w:hint="default" w:ascii="Times New Roman" w:hAnsi="Times New Roman" w:cs="Times New Roman"/>
+          <w:b/>
+          <w:bCs/>
           <w:sz w:val="28"/>
           <w:szCs w:val="28"/>
           <w:highlight w:val="lightGray"/>
@@ -631,6 +674,8 @@
       <w:r>
         <w:rPr>
           <w:rFonts w:hint="default" w:ascii="Times New Roman" w:hAnsi="Times New Roman" w:cs="Times New Roman"/>
+          <w:b/>
+          <w:bCs/>
           <w:sz w:val="28"/>
           <w:szCs w:val="28"/>
           <w:highlight w:val="lightGray"/>
@@ -651,6 +696,8 @@
         <w:jc w:val="both"/>
         <w:rPr>
           <w:rFonts w:hint="default" w:ascii="Times New Roman" w:hAnsi="Times New Roman" w:cs="Times New Roman"/>
+          <w:b/>
+          <w:bCs/>
           <w:sz w:val="28"/>
           <w:szCs w:val="28"/>
           <w:highlight w:val="lightGray"/>
@@ -659,6 +706,8 @@
       <w:r>
         <w:rPr>
           <w:rFonts w:hint="default" w:ascii="Times New Roman" w:hAnsi="Times New Roman" w:cs="Times New Roman"/>
+          <w:b/>
+          <w:bCs/>
           <w:sz w:val="28"/>
           <w:szCs w:val="28"/>
           <w:highlight w:val="lightGray"/>
@@ -679,6 +728,8 @@
         <w:jc w:val="both"/>
         <w:rPr>
           <w:rFonts w:hint="default" w:ascii="Times New Roman" w:hAnsi="Times New Roman" w:cs="Times New Roman"/>
+          <w:b/>
+          <w:bCs/>
           <w:sz w:val="28"/>
           <w:szCs w:val="28"/>
           <w:highlight w:val="lightGray"/>
@@ -687,6 +738,8 @@
       <w:r>
         <w:rPr>
           <w:rFonts w:hint="default" w:ascii="Times New Roman" w:hAnsi="Times New Roman" w:cs="Times New Roman"/>
+          <w:b/>
+          <w:bCs/>
           <w:sz w:val="28"/>
           <w:szCs w:val="28"/>
           <w:highlight w:val="lightGray"/>
@@ -707,6 +760,8 @@
         <w:jc w:val="both"/>
         <w:rPr>
           <w:rFonts w:hint="default" w:ascii="Times New Roman" w:hAnsi="Times New Roman" w:cs="Times New Roman"/>
+          <w:b/>
+          <w:bCs/>
           <w:sz w:val="28"/>
           <w:szCs w:val="28"/>
           <w:highlight w:val="lightGray"/>
@@ -715,6 +770,8 @@
       <w:r>
         <w:rPr>
           <w:rFonts w:hint="default" w:ascii="Times New Roman" w:hAnsi="Times New Roman" w:cs="Times New Roman"/>
+          <w:b/>
+          <w:bCs/>
           <w:sz w:val="28"/>
           <w:szCs w:val="28"/>
           <w:highlight w:val="lightGray"/>
@@ -735,6 +792,8 @@
         <w:jc w:val="both"/>
         <w:rPr>
           <w:rFonts w:hint="default" w:ascii="Times New Roman" w:hAnsi="Times New Roman" w:cs="Times New Roman"/>
+          <w:b/>
+          <w:bCs/>
           <w:sz w:val="28"/>
           <w:szCs w:val="28"/>
           <w:highlight w:val="lightGray"/>
@@ -743,6 +802,8 @@
       <w:r>
         <w:rPr>
           <w:rFonts w:hint="default" w:ascii="Times New Roman" w:hAnsi="Times New Roman" w:cs="Times New Roman"/>
+          <w:b/>
+          <w:bCs/>
           <w:sz w:val="28"/>
           <w:szCs w:val="28"/>
           <w:highlight w:val="lightGray"/>
@@ -763,6 +824,8 @@
         <w:jc w:val="both"/>
         <w:rPr>
           <w:rFonts w:hint="default" w:ascii="Times New Roman" w:hAnsi="Times New Roman" w:cs="Times New Roman"/>
+          <w:b/>
+          <w:bCs/>
           <w:sz w:val="28"/>
           <w:szCs w:val="28"/>
           <w:highlight w:val="lightGray"/>
@@ -771,6 +834,8 @@
       <w:r>
         <w:rPr>
           <w:rFonts w:hint="default" w:ascii="Times New Roman" w:hAnsi="Times New Roman" w:cs="Times New Roman"/>
+          <w:b/>
+          <w:bCs/>
           <w:sz w:val="28"/>
           <w:szCs w:val="28"/>
           <w:highlight w:val="lightGray"/>
@@ -791,6 +856,8 @@
         <w:jc w:val="both"/>
         <w:rPr>
           <w:rFonts w:hint="default" w:ascii="Times New Roman" w:hAnsi="Times New Roman" w:cs="Times New Roman"/>
+          <w:b/>
+          <w:bCs/>
           <w:sz w:val="28"/>
           <w:szCs w:val="28"/>
           <w:highlight w:val="lightGray"/>
@@ -799,6 +866,8 @@
       <w:r>
         <w:rPr>
           <w:rFonts w:hint="default" w:ascii="Times New Roman" w:hAnsi="Times New Roman" w:cs="Times New Roman"/>
+          <w:b/>
+          <w:bCs/>
           <w:sz w:val="28"/>
           <w:szCs w:val="28"/>
           <w:highlight w:val="lightGray"/>
@@ -808,6 +877,8 @@
       <w:r>
         <w:rPr>
           <w:rFonts w:hint="default" w:ascii="Times New Roman" w:hAnsi="Times New Roman" w:cs="Times New Roman"/>
+          <w:b/>
+          <w:bCs/>
           <w:sz w:val="28"/>
           <w:szCs w:val="28"/>
           <w:highlight w:val="lightGray"/>
@@ -818,6 +889,8 @@
       <w:r>
         <w:rPr>
           <w:rFonts w:hint="default" w:ascii="Times New Roman" w:hAnsi="Times New Roman" w:cs="Times New Roman"/>
+          <w:b/>
+          <w:bCs/>
           <w:sz w:val="28"/>
           <w:szCs w:val="28"/>
           <w:highlight w:val="lightGray"/>
@@ -828,6 +901,71 @@
     <w:p>
       <w:pPr>
         <w:numPr>
+          <w:numId w:val="0"/>
+        </w:numPr>
+        <w:jc w:val="both"/>
+        <w:rPr>
+          <w:rFonts w:hint="default" w:ascii="Times New Roman" w:hAnsi="Times New Roman" w:cs="Times New Roman"/>
+          <w:b w:val="0"/>
+          <w:bCs w:val="0"/>
+          <w:sz w:val="28"/>
+          <w:szCs w:val="28"/>
+          <w:highlight w:val="none"/>
+          <w:lang w:val="en-US"/>
+        </w:rPr>
+      </w:pPr>
+      <w:r>
+        <w:rPr>
+          <w:rFonts w:hint="default" w:ascii="Times New Roman" w:hAnsi="Times New Roman" w:cs="Times New Roman"/>
+          <w:b w:val="0"/>
+          <w:bCs w:val="0"/>
+          <w:sz w:val="28"/>
+          <w:szCs w:val="28"/>
+          <w:highlight w:val="none"/>
+          <w:lang w:val="es-DO"/>
+        </w:rPr>
+        <w:t xml:space="preserve">Ver carpeta </w:t>
+      </w:r>
+      <w:r>
+        <w:rPr>
+          <w:rFonts w:hint="default" w:ascii="Times New Roman" w:hAnsi="Times New Roman" w:cs="Times New Roman"/>
+          <w:b w:val="0"/>
+          <w:bCs w:val="0"/>
+          <w:sz w:val="28"/>
+          <w:szCs w:val="28"/>
+          <w:highlight w:val="none"/>
+          <w:lang w:val="en-US"/>
+        </w:rPr>
+        <w:t>“</w:t>
+      </w:r>
+      <w:r>
+        <w:rPr>
+          <w:rFonts w:hint="default" w:ascii="Times New Roman" w:hAnsi="Times New Roman"/>
+          <w:b w:val="0"/>
+          <w:bCs w:val="0"/>
+          <w:sz w:val="28"/>
+          <w:szCs w:val="28"/>
+          <w:highlight w:val="none"/>
+          <w:lang w:val="en-US"/>
+        </w:rPr>
+        <w:t>6. Aplique Método Estructurado</w:t>
+      </w:r>
+      <w:r>
+        <w:rPr>
+          <w:rFonts w:hint="default" w:ascii="Times New Roman" w:hAnsi="Times New Roman" w:cs="Times New Roman"/>
+          <w:b w:val="0"/>
+          <w:bCs w:val="0"/>
+          <w:sz w:val="28"/>
+          <w:szCs w:val="28"/>
+          <w:highlight w:val="none"/>
+          <w:lang w:val="en-US"/>
+        </w:rPr>
+        <w:t>”</w:t>
+      </w:r>
+    </w:p>
+    <w:p>
+      <w:pPr>
+        <w:numPr>
           <w:ilvl w:val="0"/>
           <w:numId w:val="1"/>
         </w:numPr>
@@ -838,6 +976,8 @@
         <w:jc w:val="both"/>
         <w:rPr>
           <w:rFonts w:hint="default" w:ascii="Times New Roman" w:hAnsi="Times New Roman" w:cs="Times New Roman"/>
+          <w:b/>
+          <w:bCs/>
           <w:sz w:val="28"/>
           <w:szCs w:val="28"/>
           <w:highlight w:val="green"/>
@@ -846,6 +986,8 @@
       <w:r>
         <w:rPr>
           <w:rFonts w:hint="default" w:ascii="Times New Roman" w:hAnsi="Times New Roman" w:cs="Times New Roman"/>
+          <w:b/>
+          <w:bCs/>
           <w:sz w:val="28"/>
           <w:szCs w:val="28"/>
           <w:highlight w:val="green"/>
@@ -866,6 +1008,8 @@
         <w:jc w:val="both"/>
         <w:rPr>
           <w:rFonts w:hint="default" w:ascii="Times New Roman" w:hAnsi="Times New Roman" w:cs="Times New Roman"/>
+          <w:b/>
+          <w:bCs/>
           <w:sz w:val="28"/>
           <w:szCs w:val="28"/>
           <w:highlight w:val="lightGray"/>
@@ -874,6 +1018,8 @@
       <w:r>
         <w:rPr>
           <w:rFonts w:hint="default" w:ascii="Times New Roman" w:hAnsi="Times New Roman" w:cs="Times New Roman"/>
+          <w:b/>
+          <w:bCs/>
           <w:sz w:val="28"/>
           <w:szCs w:val="28"/>
           <w:highlight w:val="lightGray"/>
@@ -885,16 +1031,173 @@
       <w:pPr>
         <w:numPr>
           <w:ilvl w:val="0"/>
-          <w:numId w:val="0"/>
-        </w:numPr>
-        <w:jc w:val="both"/>
-        <w:rPr>
-          <w:rFonts w:hint="default" w:ascii="Times New Roman" w:hAnsi="Times New Roman" w:cs="Times New Roman"/>
-          <w:sz w:val="28"/>
-          <w:szCs w:val="28"/>
-          <w:highlight w:val="cyan"/>
-        </w:rPr>
-      </w:pPr>
+          <w:numId w:val="2"/>
+        </w:numPr>
+        <w:ind w:left="420" w:leftChars="0"/>
+        <w:jc w:val="both"/>
+        <w:rPr>
+          <w:rFonts w:hint="default" w:ascii="Times New Roman" w:hAnsi="Times New Roman"/>
+          <w:b/>
+          <w:bCs/>
+          <w:sz w:val="28"/>
+          <w:szCs w:val="28"/>
+          <w:highlight w:val="none"/>
+        </w:rPr>
+      </w:pPr>
+      <w:bookmarkStart w:id="0" w:name="_GoBack"/>
+      <w:r>
+        <w:rPr>
+          <w:rFonts w:hint="default" w:ascii="Times New Roman" w:hAnsi="Times New Roman"/>
+          <w:b/>
+          <w:bCs/>
+          <w:sz w:val="28"/>
+          <w:szCs w:val="28"/>
+          <w:highlight w:val="none"/>
+        </w:rPr>
+        <w:t>Como gerente de SI para el ABB Network Control, ¿habría usted recomendado el uso de CDD-repository? ¿Por qué? Desarrollar los pros y contras de esta cuestión</w:t>
+      </w:r>
+    </w:p>
+    <w:p>
+      <w:pPr>
+        <w:numPr>
+          <w:ilvl w:val="0"/>
+          <w:numId w:val="2"/>
+        </w:numPr>
+        <w:ind w:left="420" w:leftChars="0"/>
+        <w:jc w:val="both"/>
+        <w:rPr>
+          <w:rFonts w:hint="default" w:ascii="Times New Roman" w:hAnsi="Times New Roman"/>
+          <w:b/>
+          <w:bCs/>
+          <w:sz w:val="28"/>
+          <w:szCs w:val="28"/>
+          <w:highlight w:val="none"/>
+        </w:rPr>
+      </w:pPr>
+      <w:r>
+        <w:rPr>
+          <w:rFonts w:hint="default" w:ascii="Times New Roman" w:hAnsi="Times New Roman"/>
+          <w:b/>
+          <w:bCs/>
+          <w:sz w:val="28"/>
+          <w:szCs w:val="28"/>
+          <w:highlight w:val="none"/>
+        </w:rPr>
+        <w:t>¿Qué problemas cree usted que esta herramienta podrá resolver para ABB? ¿Qué problemas no atacará?</w:t>
+      </w:r>
+    </w:p>
+    <w:p>
+      <w:pPr>
+        <w:numPr>
+          <w:ilvl w:val="0"/>
+          <w:numId w:val="2"/>
+        </w:numPr>
+        <w:ind w:left="420" w:leftChars="0"/>
+        <w:jc w:val="both"/>
+        <w:rPr>
+          <w:rFonts w:hint="default" w:ascii="Times New Roman" w:hAnsi="Times New Roman"/>
+          <w:b/>
+          <w:bCs/>
+          <w:sz w:val="28"/>
+          <w:szCs w:val="28"/>
+          <w:highlight w:val="none"/>
+        </w:rPr>
+      </w:pPr>
+      <w:r>
+        <w:rPr>
+          <w:rFonts w:hint="default" w:ascii="Times New Roman" w:hAnsi="Times New Roman"/>
+          <w:b/>
+          <w:bCs/>
+          <w:sz w:val="28"/>
+          <w:szCs w:val="28"/>
+          <w:highlight w:val="none"/>
+        </w:rPr>
+        <w:t>Vaporvawe es el término que la industria de sistema de información usa para el software prometido, pero aún no disponible. ¿Qué tanto del compromiso de ABB para DEC Respository fue basado en promesas y vaporware? ¿Cuáles son los riesgos del compromiso de ABB bajo estas circunstancias? En su respuesta, tocar la cuestión de la significación de este producto para el futuro de ABB Network Control, ¿Se trata de un riesgo que ABB debería haber corrido? ¿Por qué?</w:t>
+      </w:r>
+    </w:p>
+    <w:p>
+      <w:pPr>
+        <w:numPr>
+          <w:ilvl w:val="0"/>
+          <w:numId w:val="2"/>
+        </w:numPr>
+        <w:ind w:left="420" w:leftChars="0"/>
+        <w:jc w:val="both"/>
+        <w:rPr>
+          <w:rFonts w:hint="default" w:ascii="Times New Roman" w:hAnsi="Times New Roman"/>
+          <w:b/>
+          <w:bCs/>
+          <w:sz w:val="28"/>
+          <w:szCs w:val="28"/>
+          <w:highlight w:val="none"/>
+        </w:rPr>
+      </w:pPr>
+      <w:r>
+        <w:rPr>
+          <w:rFonts w:hint="default" w:ascii="Times New Roman" w:hAnsi="Times New Roman"/>
+          <w:b/>
+          <w:bCs/>
+          <w:sz w:val="28"/>
+          <w:szCs w:val="28"/>
+          <w:highlight w:val="none"/>
+        </w:rPr>
+        <w:t>Aún en su papel como gerente de SI para ABB Network Control, ¿bajo qué circunstancias estaría usted dispuestos a adquirir un producto mientras está aún siendo probado? ¿Cómo presentaría usted esta cuestión a su administración? ¿Cree usted que ABB estaba dispuesta a seguir esta ruta?</w:t>
+      </w:r>
+    </w:p>
+    <w:p>
+      <w:pPr>
+        <w:numPr>
+          <w:ilvl w:val="0"/>
+          <w:numId w:val="2"/>
+        </w:numPr>
+        <w:ind w:left="420" w:leftChars="0"/>
+        <w:jc w:val="both"/>
+        <w:rPr>
+          <w:rFonts w:hint="default" w:ascii="Times New Roman" w:hAnsi="Times New Roman"/>
+          <w:b/>
+          <w:bCs/>
+          <w:sz w:val="28"/>
+          <w:szCs w:val="28"/>
+          <w:highlight w:val="none"/>
+        </w:rPr>
+      </w:pPr>
+      <w:r>
+        <w:rPr>
+          <w:rFonts w:hint="default" w:ascii="Times New Roman" w:hAnsi="Times New Roman"/>
+          <w:b/>
+          <w:bCs/>
+          <w:sz w:val="28"/>
+          <w:szCs w:val="28"/>
+          <w:highlight w:val="none"/>
+        </w:rPr>
+        <w:t>Suponga que el producto ha sido probado a satisfacción de DEC y ha salido a la venta. ¿Estaría usted dispuesto a ser uno de los primeros usuarios importantes del sistema? ¿Por qué? ¿Cuáles son los riesgos? ¿Cuáles son algunas de las maneras como el riesgo puede evitarse?</w:t>
+      </w:r>
+    </w:p>
+    <w:bookmarkEnd w:id="0"/>
+    <w:p>
+      <w:pPr>
+        <w:numPr>
+          <w:ilvl w:val="0"/>
+          <w:numId w:val="2"/>
+        </w:numPr>
+        <w:ind w:left="420" w:leftChars="0"/>
+        <w:jc w:val="both"/>
+        <w:rPr>
+          <w:rFonts w:hint="default" w:ascii="Times New Roman" w:hAnsi="Times New Roman"/>
+          <w:sz w:val="28"/>
+          <w:szCs w:val="28"/>
+          <w:highlight w:val="none"/>
+        </w:rPr>
+      </w:pPr>
+      <w:r>
+        <w:rPr>
+          <w:rFonts w:hint="default" w:ascii="Times New Roman" w:hAnsi="Times New Roman"/>
+          <w:sz w:val="28"/>
+          <w:szCs w:val="28"/>
+          <w:highlight w:val="none"/>
+        </w:rPr>
+        <w:t>6.El ABB Network Control usa el hardware y el software de EDC para su desarrollo de productos y los orienta para ser usados en equipo DEC. ¿Cuáles son los problemas que se crean con este enfoque de desarrollo y mercadotecnia para ABB? ¿Para sus clientes?</w:t>
+      </w:r>
     </w:p>
     <w:p>
       <w:pPr>
@@ -1124,8 +1427,27 @@
       </w:rPr>
     </w:lvl>
   </w:abstractNum>
+  <w:abstractNum w:abstractNumId="1">
+    <w:nsid w:val="679FE77B"/>
+    <w:multiLevelType w:val="singleLevel"/>
+    <w:tmpl w:val="679FE77B"/>
+    <w:lvl w:ilvl="0" w:tentative="0">
+      <w:start w:val="1"/>
+      <w:numFmt w:val="decimal"/>
+      <w:lvlText w:val="%1."/>
+      <w:lvlJc w:val="left"/>
+      <w:pPr>
+        <w:tabs>
+          <w:tab w:val="left" w:pos="312"/>
+        </w:tabs>
+      </w:pPr>
+    </w:lvl>
+  </w:abstractNum>
   <w:num w:numId="1">
     <w:abstractNumId w:val="0"/>
+  </w:num>
+  <w:num w:numId="2">
+    <w:abstractNumId w:val="1"/>
   </w:num>
 </w:numbering>
 </file>

</xml_diff>

<commit_message>
st 19/11/2020 10:41 caso de estudio
</commit_message>
<xml_diff>
--- a/Tarea 2/II.- CASO DE ESTUDIO/II. CASO DE ESTUDIO.docx
+++ b/Tarea 2/II.- CASO DE ESTUDIO/II. CASO DE ESTUDIO.docx
@@ -901,6 +901,7 @@
     <w:p>
       <w:pPr>
         <w:numPr>
+          <w:ilvl w:val="0"/>
           <w:numId w:val="0"/>
         </w:numPr>
         <w:jc w:val="both"/>
@@ -1044,159 +1045,337 @@
           <w:highlight w:val="none"/>
         </w:rPr>
       </w:pPr>
+      <w:r>
+        <w:rPr>
+          <w:rFonts w:hint="default" w:ascii="Times New Roman" w:hAnsi="Times New Roman"/>
+          <w:b/>
+          <w:bCs/>
+          <w:sz w:val="28"/>
+          <w:szCs w:val="28"/>
+          <w:highlight w:val="none"/>
+        </w:rPr>
+        <w:t>Como gerente de SI para el ABB Network Control, ¿habría usted recomendado el uso de CDD-repository? ¿Por qué? Desarrollar los pros y contras de esta cuestión</w:t>
+      </w:r>
+    </w:p>
+    <w:p>
+      <w:pPr>
+        <w:numPr>
+          <w:numId w:val="0"/>
+        </w:numPr>
+        <w:jc w:val="both"/>
+        <w:rPr>
+          <w:rFonts w:hint="default" w:ascii="Times New Roman" w:hAnsi="Times New Roman"/>
+          <w:b w:val="0"/>
+          <w:bCs w:val="0"/>
+          <w:sz w:val="28"/>
+          <w:szCs w:val="28"/>
+          <w:highlight w:val="none"/>
+          <w:lang w:val="en-US"/>
+        </w:rPr>
+      </w:pPr>
+      <w:r>
+        <w:rPr>
+          <w:rFonts w:hint="default" w:ascii="Times New Roman" w:hAnsi="Times New Roman"/>
+          <w:b w:val="0"/>
+          <w:bCs w:val="0"/>
+          <w:sz w:val="28"/>
+          <w:szCs w:val="28"/>
+          <w:highlight w:val="none"/>
+          <w:lang w:val="en-US"/>
+        </w:rPr>
+        <w:t>Si, lo habría usado debido a la cantidad de sistemas que se tenia era inmanejable y poco practico por el método que se utilizaba.</w:t>
+      </w:r>
+    </w:p>
+    <w:p>
+      <w:pPr>
+        <w:numPr>
+          <w:numId w:val="0"/>
+        </w:numPr>
+        <w:jc w:val="both"/>
+        <w:rPr>
+          <w:rFonts w:hint="default" w:ascii="Times New Roman" w:hAnsi="Times New Roman"/>
+          <w:b w:val="0"/>
+          <w:bCs w:val="0"/>
+          <w:sz w:val="28"/>
+          <w:szCs w:val="28"/>
+          <w:highlight w:val="none"/>
+          <w:lang w:val="en-US"/>
+        </w:rPr>
+      </w:pPr>
+      <w:r>
+        <w:rPr>
+          <w:rFonts w:hint="default" w:ascii="Times New Roman" w:hAnsi="Times New Roman"/>
+          <w:b w:val="0"/>
+          <w:bCs w:val="0"/>
+          <w:sz w:val="28"/>
+          <w:szCs w:val="28"/>
+          <w:highlight w:val="none"/>
+          <w:lang w:val="en-US"/>
+        </w:rPr>
+        <w:t xml:space="preserve">El uso de CDD Repository le permitió  a ABB tener mayor control de los cambios realizados, quien los hacia, cuando. Creando así un historial de cambios y permitiendo una mejor administración de los </w:t>
+      </w:r>
+      <w:r>
+        <w:rPr>
+          <w:rFonts w:hint="default" w:ascii="Times New Roman" w:hAnsi="Times New Roman"/>
+          <w:b w:val="0"/>
+          <w:bCs w:val="0"/>
+          <w:sz w:val="28"/>
+          <w:szCs w:val="28"/>
+          <w:highlight w:val="none"/>
+          <w:lang w:val="en-US"/>
+        </w:rPr>
+        <w:tab/>
+        <w:t>productos y sus versiones. Pero el uso de CDD también afecto lo que es el tiempo de respuesta cuando alguien iniciaba una función lo cual puede generar un aumento en los costos.</w:t>
+      </w:r>
+    </w:p>
+    <w:p>
+      <w:pPr>
+        <w:numPr>
+          <w:ilvl w:val="0"/>
+          <w:numId w:val="2"/>
+        </w:numPr>
+        <w:ind w:left="420" w:leftChars="0"/>
+        <w:jc w:val="both"/>
+        <w:rPr>
+          <w:rFonts w:hint="default" w:ascii="Times New Roman" w:hAnsi="Times New Roman"/>
+          <w:b/>
+          <w:bCs/>
+          <w:sz w:val="28"/>
+          <w:szCs w:val="28"/>
+          <w:highlight w:val="none"/>
+        </w:rPr>
+      </w:pPr>
+      <w:r>
+        <w:rPr>
+          <w:rFonts w:hint="default" w:ascii="Times New Roman" w:hAnsi="Times New Roman"/>
+          <w:b/>
+          <w:bCs/>
+          <w:sz w:val="28"/>
+          <w:szCs w:val="28"/>
+          <w:highlight w:val="none"/>
+        </w:rPr>
+        <w:t>¿Qué problemas cree usted que esta herramienta podrá resolver para ABB? ¿Qué problemas no atacará?</w:t>
+      </w:r>
+    </w:p>
+    <w:p>
+      <w:pPr>
+        <w:numPr>
+          <w:numId w:val="0"/>
+        </w:numPr>
+        <w:jc w:val="both"/>
+        <w:rPr>
+          <w:rFonts w:hint="default" w:ascii="Times New Roman" w:hAnsi="Times New Roman"/>
+          <w:b w:val="0"/>
+          <w:bCs w:val="0"/>
+          <w:sz w:val="28"/>
+          <w:szCs w:val="28"/>
+          <w:highlight w:val="none"/>
+          <w:lang w:val="en-US"/>
+        </w:rPr>
+      </w:pPr>
+      <w:r>
+        <w:rPr>
+          <w:rFonts w:hint="default" w:ascii="Times New Roman" w:hAnsi="Times New Roman"/>
+          <w:b w:val="0"/>
+          <w:bCs w:val="0"/>
+          <w:sz w:val="28"/>
+          <w:szCs w:val="28"/>
+          <w:highlight w:val="none"/>
+          <w:lang w:val="en-US"/>
+        </w:rPr>
+        <w:t>El manejo de las distintas versiones de sus productos y las adaptaciones de los cambios realizados a los productos que tenían funcionamiento similar.</w:t>
+      </w:r>
+    </w:p>
+    <w:p>
+      <w:pPr>
+        <w:numPr>
+          <w:ilvl w:val="0"/>
+          <w:numId w:val="2"/>
+        </w:numPr>
+        <w:ind w:left="420" w:leftChars="0"/>
+        <w:jc w:val="both"/>
+        <w:rPr>
+          <w:rFonts w:hint="default" w:ascii="Times New Roman" w:hAnsi="Times New Roman"/>
+          <w:b/>
+          <w:bCs/>
+          <w:sz w:val="28"/>
+          <w:szCs w:val="28"/>
+          <w:highlight w:val="none"/>
+        </w:rPr>
+      </w:pPr>
+      <w:r>
+        <w:rPr>
+          <w:rFonts w:hint="default" w:ascii="Times New Roman" w:hAnsi="Times New Roman"/>
+          <w:b/>
+          <w:bCs/>
+          <w:sz w:val="28"/>
+          <w:szCs w:val="28"/>
+          <w:highlight w:val="none"/>
+        </w:rPr>
+        <w:t>Vaporvawe es el término que la industria de sistema de información usa para el software prometido, pero aún no disponible. ¿Qué tanto del compromiso de ABB para DEC Repository fue basado en promesas y vaporware? ¿Cuáles son los riesgos del compromiso de ABB bajo estas circunstancias? En su respuesta, tocar la cuestión de la significación de este producto para el futuro de ABB Network Control, ¿Se trata de un riesgo que ABB debería haber corrido? ¿Por qué?</w:t>
+      </w:r>
+    </w:p>
+    <w:p>
+      <w:pPr>
+        <w:numPr>
+          <w:numId w:val="0"/>
+        </w:numPr>
+        <w:jc w:val="both"/>
+        <w:rPr>
+          <w:rFonts w:hint="default" w:ascii="Times New Roman" w:hAnsi="Times New Roman"/>
+          <w:b w:val="0"/>
+          <w:bCs w:val="0"/>
+          <w:sz w:val="28"/>
+          <w:szCs w:val="28"/>
+          <w:highlight w:val="none"/>
+        </w:rPr>
+      </w:pPr>
+    </w:p>
+    <w:p>
+      <w:pPr>
+        <w:numPr>
+          <w:ilvl w:val="0"/>
+          <w:numId w:val="2"/>
+        </w:numPr>
+        <w:ind w:left="420" w:leftChars="0"/>
+        <w:jc w:val="both"/>
+        <w:rPr>
+          <w:rFonts w:hint="default" w:ascii="Times New Roman" w:hAnsi="Times New Roman"/>
+          <w:b/>
+          <w:bCs/>
+          <w:sz w:val="28"/>
+          <w:szCs w:val="28"/>
+          <w:highlight w:val="none"/>
+        </w:rPr>
+      </w:pPr>
+      <w:r>
+        <w:rPr>
+          <w:rFonts w:hint="default" w:ascii="Times New Roman" w:hAnsi="Times New Roman"/>
+          <w:b/>
+          <w:bCs/>
+          <w:sz w:val="28"/>
+          <w:szCs w:val="28"/>
+          <w:highlight w:val="none"/>
+        </w:rPr>
+        <w:t>Aún en su papel como gerente de SI para ABB Network Control, ¿bajo qué circunstancias estaría usted dispuestos a adquirir un producto mientras está aún siendo probado? ¿Cómo presentaría usted esta cuestión a su administración? ¿Cree usted que ABB estaba dispuesta a seguir esta ruta?</w:t>
+      </w:r>
+    </w:p>
+    <w:p>
+      <w:pPr>
+        <w:numPr>
+          <w:ilvl w:val="0"/>
+          <w:numId w:val="0"/>
+        </w:numPr>
+        <w:jc w:val="both"/>
+        <w:rPr>
+          <w:rFonts w:hint="default" w:ascii="Times New Roman" w:hAnsi="Times New Roman"/>
+          <w:b w:val="0"/>
+          <w:bCs w:val="0"/>
+          <w:sz w:val="28"/>
+          <w:szCs w:val="28"/>
+          <w:highlight w:val="none"/>
+          <w:lang w:val="en-US"/>
+        </w:rPr>
+      </w:pPr>
+      <w:r>
+        <w:rPr>
+          <w:rFonts w:hint="default" w:ascii="Times New Roman" w:hAnsi="Times New Roman"/>
+          <w:b w:val="0"/>
+          <w:bCs w:val="0"/>
+          <w:sz w:val="28"/>
+          <w:szCs w:val="28"/>
+          <w:highlight w:val="none"/>
+          <w:lang w:val="en-US"/>
+        </w:rPr>
+        <w:t>Como gerente no me arriesgaría con un producto a menos que cumpla con los requerimientos solicitados al menos en un 80% y que se me asegure que funcionara de forma correcta, ademas de esto que el proveedor diera asistencia 24h en caso de problemas.</w:t>
+      </w:r>
+    </w:p>
+    <w:p>
+      <w:pPr>
+        <w:numPr>
+          <w:ilvl w:val="0"/>
+          <w:numId w:val="0"/>
+        </w:numPr>
+        <w:jc w:val="both"/>
+        <w:rPr>
+          <w:rFonts w:hint="default" w:ascii="Times New Roman" w:hAnsi="Times New Roman"/>
+          <w:b w:val="0"/>
+          <w:bCs w:val="0"/>
+          <w:sz w:val="28"/>
+          <w:szCs w:val="28"/>
+          <w:highlight w:val="none"/>
+          <w:lang w:val="en-US"/>
+        </w:rPr>
+      </w:pPr>
+      <w:r>
+        <w:rPr>
+          <w:rFonts w:hint="default" w:ascii="Times New Roman" w:hAnsi="Times New Roman"/>
+          <w:b w:val="0"/>
+          <w:bCs w:val="0"/>
+          <w:sz w:val="28"/>
+          <w:szCs w:val="28"/>
+          <w:highlight w:val="none"/>
+          <w:lang w:val="en-US"/>
+        </w:rPr>
+        <w:t>Presentaría la cuestión a la administración mediante gráficos estadísticos que indiquen las mejoras que se esperan tener mediante el uso del producto pero también presentando los riesgos de su uso para la empresa y para los procesos que se realizan en ella.</w:t>
+      </w:r>
+    </w:p>
+    <w:p>
+      <w:pPr>
+        <w:numPr>
+          <w:ilvl w:val="0"/>
+          <w:numId w:val="2"/>
+        </w:numPr>
+        <w:ind w:left="420" w:leftChars="0"/>
+        <w:jc w:val="both"/>
+        <w:rPr>
+          <w:rFonts w:hint="default" w:ascii="Times New Roman" w:hAnsi="Times New Roman"/>
+          <w:sz w:val="28"/>
+          <w:szCs w:val="28"/>
+          <w:highlight w:val="none"/>
+        </w:rPr>
+      </w:pPr>
+      <w:r>
+        <w:rPr>
+          <w:rFonts w:hint="default" w:ascii="Times New Roman" w:hAnsi="Times New Roman"/>
+          <w:b/>
+          <w:bCs/>
+          <w:sz w:val="28"/>
+          <w:szCs w:val="28"/>
+          <w:highlight w:val="none"/>
+        </w:rPr>
+        <w:t>Suponga que el producto ha sido probado a satisfacción de DEC y ha salido a la venta. ¿Estaría usted dispuesto a ser uno de los primeros usuarios importantes del sistema? ¿Por qué? ¿Cuáles son los riesgos? ¿Cuáles son algunas de las maneras como el riesgo puede evitarse?</w:t>
+      </w:r>
+    </w:p>
+    <w:p>
+      <w:pPr>
+        <w:numPr>
+          <w:ilvl w:val="0"/>
+          <w:numId w:val="2"/>
+        </w:numPr>
+        <w:ind w:left="420" w:leftChars="0"/>
+        <w:jc w:val="both"/>
+        <w:rPr>
+          <w:rFonts w:hint="default" w:ascii="Times New Roman" w:hAnsi="Times New Roman"/>
+          <w:b/>
+          <w:bCs/>
+          <w:sz w:val="28"/>
+          <w:szCs w:val="28"/>
+          <w:highlight w:val="none"/>
+        </w:rPr>
+      </w:pPr>
       <w:bookmarkStart w:id="0" w:name="_GoBack"/>
-      <w:r>
-        <w:rPr>
-          <w:rFonts w:hint="default" w:ascii="Times New Roman" w:hAnsi="Times New Roman"/>
-          <w:b/>
-          <w:bCs/>
-          <w:sz w:val="28"/>
-          <w:szCs w:val="28"/>
-          <w:highlight w:val="none"/>
-        </w:rPr>
-        <w:t>Como gerente de SI para el ABB Network Control, ¿habría usted recomendado el uso de CDD-repository? ¿Por qué? Desarrollar los pros y contras de esta cuestión</w:t>
-      </w:r>
-    </w:p>
-    <w:p>
-      <w:pPr>
-        <w:numPr>
-          <w:ilvl w:val="0"/>
-          <w:numId w:val="2"/>
-        </w:numPr>
-        <w:ind w:left="420" w:leftChars="0"/>
-        <w:jc w:val="both"/>
-        <w:rPr>
-          <w:rFonts w:hint="default" w:ascii="Times New Roman" w:hAnsi="Times New Roman"/>
-          <w:b/>
-          <w:bCs/>
-          <w:sz w:val="28"/>
-          <w:szCs w:val="28"/>
-          <w:highlight w:val="none"/>
-        </w:rPr>
-      </w:pPr>
-      <w:r>
-        <w:rPr>
-          <w:rFonts w:hint="default" w:ascii="Times New Roman" w:hAnsi="Times New Roman"/>
-          <w:b/>
-          <w:bCs/>
-          <w:sz w:val="28"/>
-          <w:szCs w:val="28"/>
-          <w:highlight w:val="none"/>
-        </w:rPr>
-        <w:t>¿Qué problemas cree usted que esta herramienta podrá resolver para ABB? ¿Qué problemas no atacará?</w:t>
-      </w:r>
-    </w:p>
-    <w:p>
-      <w:pPr>
-        <w:numPr>
-          <w:ilvl w:val="0"/>
-          <w:numId w:val="2"/>
-        </w:numPr>
-        <w:ind w:left="420" w:leftChars="0"/>
-        <w:jc w:val="both"/>
-        <w:rPr>
-          <w:rFonts w:hint="default" w:ascii="Times New Roman" w:hAnsi="Times New Roman"/>
-          <w:b/>
-          <w:bCs/>
-          <w:sz w:val="28"/>
-          <w:szCs w:val="28"/>
-          <w:highlight w:val="none"/>
-        </w:rPr>
-      </w:pPr>
-      <w:r>
-        <w:rPr>
-          <w:rFonts w:hint="default" w:ascii="Times New Roman" w:hAnsi="Times New Roman"/>
-          <w:b/>
-          <w:bCs/>
-          <w:sz w:val="28"/>
-          <w:szCs w:val="28"/>
-          <w:highlight w:val="none"/>
-        </w:rPr>
-        <w:t>Vaporvawe es el término que la industria de sistema de información usa para el software prometido, pero aún no disponible. ¿Qué tanto del compromiso de ABB para DEC Respository fue basado en promesas y vaporware? ¿Cuáles son los riesgos del compromiso de ABB bajo estas circunstancias? En su respuesta, tocar la cuestión de la significación de este producto para el futuro de ABB Network Control, ¿Se trata de un riesgo que ABB debería haber corrido? ¿Por qué?</w:t>
-      </w:r>
-    </w:p>
-    <w:p>
-      <w:pPr>
-        <w:numPr>
-          <w:ilvl w:val="0"/>
-          <w:numId w:val="2"/>
-        </w:numPr>
-        <w:ind w:left="420" w:leftChars="0"/>
-        <w:jc w:val="both"/>
-        <w:rPr>
-          <w:rFonts w:hint="default" w:ascii="Times New Roman" w:hAnsi="Times New Roman"/>
-          <w:b/>
-          <w:bCs/>
-          <w:sz w:val="28"/>
-          <w:szCs w:val="28"/>
-          <w:highlight w:val="none"/>
-        </w:rPr>
-      </w:pPr>
-      <w:r>
-        <w:rPr>
-          <w:rFonts w:hint="default" w:ascii="Times New Roman" w:hAnsi="Times New Roman"/>
-          <w:b/>
-          <w:bCs/>
-          <w:sz w:val="28"/>
-          <w:szCs w:val="28"/>
-          <w:highlight w:val="none"/>
-        </w:rPr>
-        <w:t>Aún en su papel como gerente de SI para ABB Network Control, ¿bajo qué circunstancias estaría usted dispuestos a adquirir un producto mientras está aún siendo probado? ¿Cómo presentaría usted esta cuestión a su administración? ¿Cree usted que ABB estaba dispuesta a seguir esta ruta?</w:t>
-      </w:r>
-    </w:p>
-    <w:p>
-      <w:pPr>
-        <w:numPr>
-          <w:ilvl w:val="0"/>
-          <w:numId w:val="2"/>
-        </w:numPr>
-        <w:ind w:left="420" w:leftChars="0"/>
-        <w:jc w:val="both"/>
-        <w:rPr>
-          <w:rFonts w:hint="default" w:ascii="Times New Roman" w:hAnsi="Times New Roman"/>
-          <w:b/>
-          <w:bCs/>
-          <w:sz w:val="28"/>
-          <w:szCs w:val="28"/>
-          <w:highlight w:val="none"/>
-        </w:rPr>
-      </w:pPr>
-      <w:r>
-        <w:rPr>
-          <w:rFonts w:hint="default" w:ascii="Times New Roman" w:hAnsi="Times New Roman"/>
-          <w:b/>
-          <w:bCs/>
-          <w:sz w:val="28"/>
-          <w:szCs w:val="28"/>
-          <w:highlight w:val="none"/>
-        </w:rPr>
-        <w:t>Suponga que el producto ha sido probado a satisfacción de DEC y ha salido a la venta. ¿Estaría usted dispuesto a ser uno de los primeros usuarios importantes del sistema? ¿Por qué? ¿Cuáles son los riesgos? ¿Cuáles son algunas de las maneras como el riesgo puede evitarse?</w:t>
-      </w:r>
-    </w:p>
-    <w:bookmarkEnd w:id="0"/>
-    <w:p>
-      <w:pPr>
-        <w:numPr>
-          <w:ilvl w:val="0"/>
-          <w:numId w:val="2"/>
-        </w:numPr>
-        <w:ind w:left="420" w:leftChars="0"/>
-        <w:jc w:val="both"/>
-        <w:rPr>
-          <w:rFonts w:hint="default" w:ascii="Times New Roman" w:hAnsi="Times New Roman"/>
-          <w:sz w:val="28"/>
-          <w:szCs w:val="28"/>
-          <w:highlight w:val="none"/>
-        </w:rPr>
-      </w:pPr>
-      <w:r>
-        <w:rPr>
-          <w:rFonts w:hint="default" w:ascii="Times New Roman" w:hAnsi="Times New Roman"/>
-          <w:sz w:val="28"/>
-          <w:szCs w:val="28"/>
-          <w:highlight w:val="none"/>
-        </w:rPr>
-        <w:t>6.El ABB Network Control usa el hardware y el software de EDC para su desarrollo de productos y los orienta para ser usados en equipo DEC. ¿Cuáles son los problemas que se crean con este enfoque de desarrollo y mercadotecnia para ABB? ¿Para sus clientes?</w:t>
+      <w:bookmarkEnd w:id="0"/>
+      <w:r>
+        <w:rPr>
+          <w:rFonts w:hint="default" w:ascii="Times New Roman" w:hAnsi="Times New Roman"/>
+          <w:b/>
+          <w:bCs/>
+          <w:sz w:val="28"/>
+          <w:szCs w:val="28"/>
+          <w:highlight w:val="none"/>
+        </w:rPr>
+        <w:t>El ABB Network Control usa el hardware y el software de EDC para su desarrollo de productos y los orienta para ser usados en equipo DEC. ¿Cuáles son los problemas que se crean con este enfoque de desarrollo y mercadotecnia para ABB? ¿Para sus clientes?</w:t>
       </w:r>
     </w:p>
     <w:p>

</xml_diff>